<commit_message>
Correct the mistakes in SensitivityAnalysis.docx
</commit_message>
<xml_diff>
--- a/doc/SensitivityAnalysis.docx
+++ b/doc/SensitivityAnalysis.docx
@@ -16226,17 +16226,25 @@
           </w:tcPr>
           <w:p>
             <w:r>
-              <w:t>8.074</w:t>
-            </w:r>
-          </w:p>
-        </w:tc>
-        <w:tc>
-          <w:tcPr>
-            <w:tcW w:w="1031" w:type="dxa"/>
-          </w:tcPr>
-          <w:p>
-            <w:r>
-              <w:t>8.823</w:t>
+              <w:t>5</w:t>
+            </w:r>
+            <w:r>
+              <w:t>.074</w:t>
+            </w:r>
+          </w:p>
+        </w:tc>
+        <w:tc>
+          <w:tcPr>
+            <w:tcW w:w="1031" w:type="dxa"/>
+          </w:tcPr>
+          <w:p>
+            <w:r>
+              <w:t>5</w:t>
+            </w:r>
+            <w:bookmarkStart w:id="0" w:name="_GoBack"/>
+            <w:bookmarkEnd w:id="0"/>
+            <w:r>
+              <w:t>.823</w:t>
             </w:r>
           </w:p>
         </w:tc>
@@ -19773,8 +19781,6 @@
             <w:r>
               <w:t>5.153</w:t>
             </w:r>
-            <w:bookmarkStart w:id="0" w:name="_GoBack"/>
-            <w:bookmarkEnd w:id="0"/>
           </w:p>
         </w:tc>
         <w:tc>

</xml_diff>